<commit_message>
ready to defend push
</commit_message>
<xml_diff>
--- a/Документы для прошивки/Отзыв руководителя (Седов).docx
+++ b/Документы для прошивки/Отзыв руководителя (Седов).docx
@@ -319,6 +319,7 @@
         <w:jc w:val="left"/>
         <w:rPr>
           <w:szCs w:val="24"/>
+          <w:lang w:val="en-US"/>
         </w:rPr>
       </w:pPr>
       <w:r>
@@ -345,6 +346,7 @@
         </w:rPr>
         <w:t xml:space="preserve"> </w:t>
       </w:r>
+      <w:proofErr w:type="gramStart"/>
       <w:r>
         <w:rPr>
           <w:szCs w:val="24"/>
@@ -373,9 +375,11 @@
         <w:rPr>
           <w:szCs w:val="24"/>
           <w:u w:val="single"/>
-        </w:rPr>
-        <w:t>55</w:t>
-      </w:r>
+          <w:lang w:val="en-US"/>
+        </w:rPr>
+        <w:t>60</w:t>
+      </w:r>
+      <w:proofErr w:type="gramEnd"/>
     </w:p>
     <w:p>
       <w:pPr>
@@ -861,12 +865,6 @@
           <w:szCs w:val="24"/>
         </w:rPr>
         <w:t>:</w:t>
-      </w:r>
-      <w:r>
-        <w:rPr>
-          <w:szCs w:val="24"/>
-        </w:rPr>
-        <w:t xml:space="preserve"> </w:t>
       </w:r>
       <w:r>
         <w:rPr>
@@ -1262,6 +1260,7 @@
     <w:lsdException w:name="HTML Sample" w:semiHidden="1" w:unhideWhenUsed="1"/>
     <w:lsdException w:name="HTML Typewriter" w:semiHidden="1" w:unhideWhenUsed="1"/>
     <w:lsdException w:name="HTML Variable" w:semiHidden="1" w:unhideWhenUsed="1"/>
+    <w:lsdException w:name="Normal Table" w:semiHidden="1" w:unhideWhenUsed="1"/>
     <w:lsdException w:name="annotation subject" w:semiHidden="1" w:unhideWhenUsed="1"/>
     <w:lsdException w:name="No List" w:semiHidden="1" w:unhideWhenUsed="1"/>
     <w:lsdException w:name="Outline List 1" w:semiHidden="1" w:unhideWhenUsed="1"/>
@@ -1308,8 +1307,10 @@
     <w:lsdException w:name="Table Subtle 2" w:semiHidden="1" w:unhideWhenUsed="1"/>
     <w:lsdException w:name="Table Web 1" w:semiHidden="1" w:unhideWhenUsed="1"/>
     <w:lsdException w:name="Table Web 2" w:semiHidden="1" w:unhideWhenUsed="1"/>
+    <w:lsdException w:name="Table Web 3" w:semiHidden="1" w:unhideWhenUsed="1"/>
     <w:lsdException w:name="Balloon Text" w:semiHidden="1" w:unhideWhenUsed="1"/>
     <w:lsdException w:name="Table Grid" w:uiPriority="39"/>
+    <w:lsdException w:name="Table Theme" w:semiHidden="1" w:unhideWhenUsed="1"/>
     <w:lsdException w:name="Placeholder Text" w:semiHidden="1"/>
     <w:lsdException w:name="No Spacing" w:uiPriority="1" w:qFormat="1"/>
     <w:lsdException w:name="Light Shading" w:uiPriority="60"/>

</xml_diff>